<commit_message>
Add a little Purpose
</commit_message>
<xml_diff>
--- a/PURPOSE AND OBJECTIVES.docx
+++ b/PURPOSE AND OBJECTIVES.docx
@@ -1,6 +1,6 @@
 
 <file path=word/document.xml><?xml version="1.0" encoding="utf-8"?>
-<w:document xmlns:wpc="http://schemas.microsoft.com/office/word/2010/wordprocessingCanvas" xmlns:mc="http://schemas.openxmlformats.org/markup-compatibility/2006" xmlns:o="urn:schemas-microsoft-com:office:office" xmlns:r="http://schemas.openxmlformats.org/officeDocument/2006/relationships" xmlns:m="http://schemas.openxmlformats.org/officeDocument/2006/math" xmlns:v="urn:schemas-microsoft-com:vml" xmlns:wp14="http://schemas.microsoft.com/office/word/2010/wordprocessingDrawing" xmlns:wp="http://schemas.openxmlformats.org/drawingml/2006/wordprocessingDrawing" xmlns:w10="urn:schemas-microsoft-com:office:word" xmlns:w="http://schemas.openxmlformats.org/wordprocessingml/2006/main" xmlns:w14="http://schemas.microsoft.com/office/word/2010/wordml" xmlns:w15="http://schemas.microsoft.com/office/word/2012/wordml" xmlns:wpg="http://schemas.microsoft.com/office/word/2010/wordprocessingGroup" xmlns:wpi="http://schemas.microsoft.com/office/word/2010/wordprocessingInk" xmlns:wne="http://schemas.microsoft.com/office/word/2006/wordml" xmlns:wps="http://schemas.microsoft.com/office/word/2010/wordprocessingShape" mc:Ignorable="w14 w15 wp14">
+<w:document xmlns:wpc="http://schemas.microsoft.com/office/word/2010/wordprocessingCanvas" xmlns:mo="http://schemas.microsoft.com/office/mac/office/2008/main" xmlns:mc="http://schemas.openxmlformats.org/markup-compatibility/2006" xmlns:mv="urn:schemas-microsoft-com:mac:vml" xmlns:o="urn:schemas-microsoft-com:office:office" xmlns:r="http://schemas.openxmlformats.org/officeDocument/2006/relationships" xmlns:m="http://schemas.openxmlformats.org/officeDocument/2006/math" xmlns:v="urn:schemas-microsoft-com:vml" xmlns:wp14="http://schemas.microsoft.com/office/word/2010/wordprocessingDrawing" xmlns:wp="http://schemas.openxmlformats.org/drawingml/2006/wordprocessingDrawing" xmlns:w10="urn:schemas-microsoft-com:office:word" xmlns:w="http://schemas.openxmlformats.org/wordprocessingml/2006/main" xmlns:w14="http://schemas.microsoft.com/office/word/2010/wordml" xmlns:w15="http://schemas.microsoft.com/office/word/2012/wordml" xmlns:wpg="http://schemas.microsoft.com/office/word/2010/wordprocessingGroup" xmlns:wpi="http://schemas.microsoft.com/office/word/2010/wordprocessingInk" xmlns:wne="http://schemas.microsoft.com/office/word/2006/wordml" xmlns:wps="http://schemas.microsoft.com/office/word/2010/wordprocessingShape" mc:Ignorable="w14 w15 wp14">
   <w:body>
     <w:p>
       <w:pPr>
@@ -19,8 +19,6 @@
         </w:rPr>
         <w:t>PURPOSE AND OBJECTIVES</w:t>
       </w:r>
-      <w:bookmarkStart w:id="0" w:name="_GoBack"/>
-      <w:bookmarkEnd w:id="0"/>
     </w:p>
     <w:p>
       <w:r>
@@ -81,6 +79,14 @@
       </w:r>
       <w:r>
         <w:t xml:space="preserve">: </w:t>
+      </w:r>
+      <w:r>
+        <w:t>Through this project, we can learn how to build database systems with relative sophisticated relationships. In the process, we will also be learning several techniques, including Java Servlet, JDBC, etc.</w:t>
+      </w:r>
+      <w:bookmarkStart w:id="0" w:name="_GoBack"/>
+      <w:bookmarkEnd w:id="0"/>
+      <w:r>
+        <w:t xml:space="preserve">   </w:t>
       </w:r>
     </w:p>
     <w:p/>
@@ -112,7 +118,7 @@
       </w:pPr>
     </w:pPrDefault>
   </w:docDefaults>
-  <w:latentStyles w:defLockedState="0" w:defUIPriority="99" w:defSemiHidden="0" w:defUnhideWhenUsed="0" w:defQFormat="0" w:count="371">
+  <w:latentStyles w:defLockedState="0" w:defUIPriority="99" w:defSemiHidden="0" w:defUnhideWhenUsed="0" w:defQFormat="0" w:count="380">
     <w:lsdException w:name="Normal" w:uiPriority="0" w:qFormat="1"/>
     <w:lsdException w:name="heading 1" w:uiPriority="9" w:qFormat="1"/>
     <w:lsdException w:name="heading 2" w:semiHidden="1" w:uiPriority="9" w:unhideWhenUsed="1" w:qFormat="1"/>

</xml_diff>